<commit_message>
changed csl to ERL template
</commit_message>
<xml_diff>
--- a/manuscript/manuscript.docx
+++ b/manuscript/manuscript.docx
@@ -197,7 +197,7 @@
         <w:pStyle w:val="FirstParagraph"/>
       </w:pPr>
       <w:r>
-        <w:t xml:space="preserve">Biotic disturbances are affecting a wide range of tree species in all climates, and their occurrence is contributing to increasing rates of tree mortality globally. Mistletoe is a widespread group of parasitic plants that establishes long-lasting relationships with a diverse range of host tree species. Over 1300 species of mistletoes world-wide have developed a remarkable range of adaptations for mimicking various morphological traits specific to their local hosts; at least 20 species are listed as endangered. With climate change, ecophysiological stress is increasing, potentially making trees more susceptible to mistletoe infestation, which in turn leads to higher forest mortality rates.</w:t>
+        <w:t xml:space="preserve">Shitcunt. Biotic disturbances are affecting a wide range of tree species in all climates, and their occurrence is contributing to increasing rates of tree mortality globally. Mistletoe is a widespread group of parasitic plants that establishes long-lasting relationships with a diverse range of host tree species. Over 1300 species of mistletoes world-wide have developed a remarkable range of adaptations for mimicking various morphological traits specific to their local hosts; at least 20 species are listed as endangered. With climate change, ecophysiological stress is increasing, potentially making trees more susceptible to mistletoe infestation, which in turn leads to higher forest mortality rates.</w:t>
       </w:r>
     </w:p>
     <w:p>
@@ -289,7 +289,22 @@
         <w:t xml:space="preserve"> </w:t>
       </w:r>
       <w:r>
-        <w:t xml:space="preserve">(Kulakowski et al. 2017)</w:t>
+        <w:t xml:space="preserve">(Kulakowski</w:t>
+      </w:r>
+      <w:r>
+        <w:t xml:space="preserve"> </w:t>
+      </w:r>
+      <w:r>
+        <w:rPr>
+          <w:i/>
+        </w:rPr>
+        <w:t xml:space="preserve">et al</w:t>
+      </w:r>
+      <w:r>
+        <w:t xml:space="preserve"> </w:t>
+      </w:r>
+      <w:r>
+        <w:t xml:space="preserve">2017)</w:t>
       </w:r>
       <w:r>
         <w:t xml:space="preserve">. Climatic induced disturbances, such as heatwaves and droughts, can significantly lower carbon sequestration rates</w:t>
@@ -298,7 +313,52 @@
         <w:t xml:space="preserve"> </w:t>
       </w:r>
       <w:r>
-        <w:t xml:space="preserve">(Reichstein et al. 2013, Yi et al. 2015, Yuan et al. 2016)</w:t>
+        <w:t xml:space="preserve">(Yuan</w:t>
+      </w:r>
+      <w:r>
+        <w:t xml:space="preserve"> </w:t>
+      </w:r>
+      <w:r>
+        <w:rPr>
+          <w:i/>
+        </w:rPr>
+        <w:t xml:space="preserve">et al</w:t>
+      </w:r>
+      <w:r>
+        <w:t xml:space="preserve"> </w:t>
+      </w:r>
+      <w:r>
+        <w:t xml:space="preserve">2016, Yi</w:t>
+      </w:r>
+      <w:r>
+        <w:t xml:space="preserve"> </w:t>
+      </w:r>
+      <w:r>
+        <w:rPr>
+          <w:i/>
+        </w:rPr>
+        <w:t xml:space="preserve">et al</w:t>
+      </w:r>
+      <w:r>
+        <w:t xml:space="preserve"> </w:t>
+      </w:r>
+      <w:r>
+        <w:t xml:space="preserve">2015, Reichstein</w:t>
+      </w:r>
+      <w:r>
+        <w:t xml:space="preserve"> </w:t>
+      </w:r>
+      <w:r>
+        <w:rPr>
+          <w:i/>
+        </w:rPr>
+        <w:t xml:space="preserve">et al</w:t>
+      </w:r>
+      <w:r>
+        <w:t xml:space="preserve"> </w:t>
+      </w:r>
+      <w:r>
+        <w:t xml:space="preserve">2013)</w:t>
       </w:r>
       <w:r>
         <w:t xml:space="preserve"> </w:t>
@@ -310,7 +370,22 @@
         <w:t xml:space="preserve"> </w:t>
       </w:r>
       <w:r>
-        <w:t xml:space="preserve">(Kara et al. 2017)</w:t>
+        <w:t xml:space="preserve">(Kara</w:t>
+      </w:r>
+      <w:r>
+        <w:t xml:space="preserve"> </w:t>
+      </w:r>
+      <w:r>
+        <w:rPr>
+          <w:i/>
+        </w:rPr>
+        <w:t xml:space="preserve">et al</w:t>
+      </w:r>
+      <w:r>
+        <w:t xml:space="preserve"> </w:t>
+      </w:r>
+      <w:r>
+        <w:t xml:space="preserve">2017)</w:t>
       </w:r>
       <w:r>
         <w:t xml:space="preserve">. Similarly detrimental effects were reported from cyclones and an increase in wildfires as the climate changes</w:t>
@@ -319,13 +394,73 @@
         <w:t xml:space="preserve"> </w:t>
       </w:r>
       <w:r>
-        <w:t xml:space="preserve">(Hutley et al. 2013, Schoennagel et al. 2017)</w:t>
+        <w:t xml:space="preserve">(Hutley</w:t>
+      </w:r>
+      <w:r>
+        <w:t xml:space="preserve"> </w:t>
+      </w:r>
+      <w:r>
+        <w:rPr>
+          <w:i/>
+        </w:rPr>
+        <w:t xml:space="preserve">et al</w:t>
+      </w:r>
+      <w:r>
+        <w:t xml:space="preserve"> </w:t>
+      </w:r>
+      <w:r>
+        <w:t xml:space="preserve">2013, Schoennagel</w:t>
+      </w:r>
+      <w:r>
+        <w:t xml:space="preserve"> </w:t>
+      </w:r>
+      <w:r>
+        <w:rPr>
+          <w:i/>
+        </w:rPr>
+        <w:t xml:space="preserve">et al</w:t>
+      </w:r>
+      <w:r>
+        <w:t xml:space="preserve"> </w:t>
+      </w:r>
+      <w:r>
+        <w:t xml:space="preserve">2017)</w:t>
       </w:r>
       <w:r>
         <w:t xml:space="preserve">. Climate change and climate induced disturbances can weaken ecosystem resilience and alter the occurrence and life-cycle of biotic disturbances such as pest and insect outbreaks</w:t>
       </w:r>
       <w:r>
-        <w:t xml:space="preserve">(Dukes et al. 2009, Johnson et al. 2010)</w:t>
+        <w:t xml:space="preserve">(Dukes</w:t>
+      </w:r>
+      <w:r>
+        <w:t xml:space="preserve"> </w:t>
+      </w:r>
+      <w:r>
+        <w:rPr>
+          <w:i/>
+        </w:rPr>
+        <w:t xml:space="preserve">et al</w:t>
+      </w:r>
+      <w:r>
+        <w:t xml:space="preserve"> </w:t>
+      </w:r>
+      <w:r>
+        <w:t xml:space="preserve">2009, Johnson</w:t>
+      </w:r>
+      <w:r>
+        <w:t xml:space="preserve"> </w:t>
+      </w:r>
+      <w:r>
+        <w:rPr>
+          <w:i/>
+        </w:rPr>
+        <w:t xml:space="preserve">et al</w:t>
+      </w:r>
+      <w:r>
+        <w:t xml:space="preserve"> </w:t>
+      </w:r>
+      <w:r>
+        <w:t xml:space="preserve">2010)</w:t>
       </w:r>
       <w:r>
         <w:t xml:space="preserve">, the most prominent being the bark beetle outbreaks that affected vast areas across the central and western United States. However, while the latter caused a substantial increase in stand mortality (almost 80%), atmospheric carbon sequestration rates remained unchanged</w:t>
@@ -334,7 +469,22 @@
         <w:t xml:space="preserve"> </w:t>
       </w:r>
       <w:r>
-        <w:t xml:space="preserve">(Reed et al. 2014)</w:t>
+        <w:t xml:space="preserve">(Reed</w:t>
+      </w:r>
+      <w:r>
+        <w:t xml:space="preserve"> </w:t>
+      </w:r>
+      <w:r>
+        <w:rPr>
+          <w:i/>
+        </w:rPr>
+        <w:t xml:space="preserve">et al</w:t>
+      </w:r>
+      <w:r>
+        <w:t xml:space="preserve"> </w:t>
+      </w:r>
+      <w:r>
+        <w:t xml:space="preserve">2014)</w:t>
       </w:r>
       <w:r>
         <w:t xml:space="preserve">, indicating potential for a substantial mis-match between changes in stand dynamics and carbon cycling.</w:t>
@@ -360,7 +510,22 @@
         <w:t xml:space="preserve"> </w:t>
       </w:r>
       <w:r>
-        <w:t xml:space="preserve">(Mathiasen et al. 2008)</w:t>
+        <w:t xml:space="preserve">(Mathiasen</w:t>
+      </w:r>
+      <w:r>
+        <w:t xml:space="preserve"> </w:t>
+      </w:r>
+      <w:r>
+        <w:rPr>
+          <w:i/>
+        </w:rPr>
+        <w:t xml:space="preserve">et al</w:t>
+      </w:r>
+      <w:r>
+        <w:t xml:space="preserve"> </w:t>
+      </w:r>
+      <w:r>
+        <w:t xml:space="preserve">2008)</w:t>
       </w:r>
       <w:r>
         <w:t xml:space="preserve">: the mistletoe attaches to a branch and taps into the xlem of the host tree. Although they are capable of photosynthesizing and producing basic sugars</w:t>
@@ -383,7 +548,22 @@
         <w:t xml:space="preserve">Recent studies indicated an increase in mistletoe abundance within existing distributions [</w:t>
       </w:r>
       <w:r>
-        <w:t xml:space="preserve">Carnegie et al. (2009)</w:t>
+        <w:t xml:space="preserve">Carnegie</w:t>
+      </w:r>
+      <w:r>
+        <w:t xml:space="preserve"> </w:t>
+      </w:r>
+      <w:r>
+        <w:rPr>
+          <w:i/>
+        </w:rPr>
+        <w:t xml:space="preserve">et al</w:t>
+      </w:r>
+      <w:r>
+        <w:t xml:space="preserve"> </w:t>
+      </w:r>
+      <w:r>
+        <w:t xml:space="preserve">(2009)</w:t>
       </w:r>
       <w:r>
         <w:t xml:space="preserve">;</w:t>
@@ -392,7 +572,22 @@
         <w:t xml:space="preserve"> </w:t>
       </w:r>
       <w:r>
-        <w:t xml:space="preserve">Bowen et al. (2009)</w:t>
+        <w:t xml:space="preserve">Bowen</w:t>
+      </w:r>
+      <w:r>
+        <w:t xml:space="preserve"> </w:t>
+      </w:r>
+      <w:r>
+        <w:rPr>
+          <w:i/>
+        </w:rPr>
+        <w:t xml:space="preserve">et al</w:t>
+      </w:r>
+      <w:r>
+        <w:t xml:space="preserve"> </w:t>
+      </w:r>
+      <w:r>
+        <w:t xml:space="preserve">(2009)</w:t>
       </w:r>
       <w:r>
         <w:t xml:space="preserve">; ].</w:t>
@@ -577,7 +772,31 @@
         <w:pStyle w:val="Bibliography"/>
       </w:pPr>
       <w:r>
-        <w:t xml:space="preserve">Bowen ME, McAlpine CA, House APN, Smith GC (2009) Agricultural landscape modification increases the abundance of an important food resource: Mistletoes, birds and brigalow. Biological Conservation 142:122–133.</w:t>
+        <w:t xml:space="preserve">Bowen M E, McAlpine C A, House A P N and Smith G C 2009 Agricultural landscape modification increases the abundance of an important food resource: Mistletoes, birds and brigalow</w:t>
+      </w:r>
+      <w:r>
+        <w:t xml:space="preserve"> </w:t>
+      </w:r>
+      <w:r>
+        <w:rPr>
+          <w:i/>
+        </w:rPr>
+        <w:t xml:space="preserve">Biological Conservation</w:t>
+      </w:r>
+      <w:r>
+        <w:t xml:space="preserve"> </w:t>
+      </w:r>
+      <w:r>
+        <w:rPr>
+          <w:b/>
+        </w:rPr>
+        <w:t xml:space="preserve">142</w:t>
+      </w:r>
+      <w:r>
+        <w:t xml:space="preserve"> </w:t>
+      </w:r>
+      <w:r>
+        <w:t xml:space="preserve">122–33 Online:</w:t>
       </w:r>
       <w:r>
         <w:t xml:space="preserve"> </w:t>
@@ -597,7 +816,31 @@
         <w:pStyle w:val="Bibliography"/>
       </w:pPr>
       <w:r>
-        <w:t xml:space="preserve">Carnegie AJ, Bi HQ, Arnold S, Li Y, Binns D (2009) Distribution, host preference, and impact of parasitic mistletoes (loranthaceae) in young eucalypt plantations in new south wales, australia. Botany-Botanique 87:49–63.</w:t>
+        <w:t xml:space="preserve">Carnegie A J, Bi H Q, Arnold S, Li Y and Binns D 2009 Distribution, host preference, and impact of parasitic mistletoes (loranthaceae) in young eucalypt plantations in new south wales, australia</w:t>
+      </w:r>
+      <w:r>
+        <w:t xml:space="preserve"> </w:t>
+      </w:r>
+      <w:r>
+        <w:rPr>
+          <w:i/>
+        </w:rPr>
+        <w:t xml:space="preserve">Botany-Botanique</w:t>
+      </w:r>
+      <w:r>
+        <w:t xml:space="preserve"> </w:t>
+      </w:r>
+      <w:r>
+        <w:rPr>
+          <w:b/>
+        </w:rPr>
+        <w:t xml:space="preserve">87</w:t>
+      </w:r>
+      <w:r>
+        <w:t xml:space="preserve"> </w:t>
+      </w:r>
+      <w:r>
+        <w:t xml:space="preserve">49–63 Online:</w:t>
       </w:r>
       <w:r>
         <w:t xml:space="preserve"> </w:t>
@@ -617,7 +860,31 @@
         <w:pStyle w:val="Bibliography"/>
       </w:pPr>
       <w:r>
-        <w:t xml:space="preserve">Dukes JS, Pontius J, Orwig D, Garnas JR, Rodgers VL, Brazee N, Cooke B, Theoharides KA, Stange EE, Harrington R, Ehrenfeld J, Gurevitch J, Lerdau M, Stinson K, Wick R, Ayres M (2009) Responses of insect pests, pathogens, and invasive plant species to climate change in the forests of northeastern north america: What can we predict? Canadian Journal of Forest Research-Revue Canadienne De Recherche Forestiere 39:231–248.</w:t>
+        <w:t xml:space="preserve">Dukes J S, Pontius J, Orwig D, Garnas J R, Rodgers V L, Brazee N, Cooke B, Theoharides K A, Stange E E, Harrington R, Ehrenfeld J, Gurevitch J, Lerdau M, Stinson K, Wick R and Ayres M 2009 Responses of insect pests, pathogens, and invasive plant species to climate change in the forests of northeastern north america: What can we predict?</w:t>
+      </w:r>
+      <w:r>
+        <w:t xml:space="preserve"> </w:t>
+      </w:r>
+      <w:r>
+        <w:rPr>
+          <w:i/>
+        </w:rPr>
+        <w:t xml:space="preserve">Canadian Journal of Forest Research-Revue Canadienne De Recherche Forestiere</w:t>
+      </w:r>
+      <w:r>
+        <w:t xml:space="preserve"> </w:t>
+      </w:r>
+      <w:r>
+        <w:rPr>
+          <w:b/>
+        </w:rPr>
+        <w:t xml:space="preserve">39</w:t>
+      </w:r>
+      <w:r>
+        <w:t xml:space="preserve"> </w:t>
+      </w:r>
+      <w:r>
+        <w:t xml:space="preserve">231–48 Online:</w:t>
       </w:r>
       <w:r>
         <w:t xml:space="preserve"> </w:t>
@@ -636,7 +903,31 @@
         <w:pStyle w:val="Bibliography"/>
       </w:pPr>
       <w:r>
-        <w:t xml:space="preserve">Hutley LB, Evans BJ, Beringer J, Cook GD, Maier SW, Razon E (2013) Impacts of an extreme cyclone event on landscape-scale savanna fire, productivity and greenhouse gas emissions. Environmental Research Letters 8:12.</w:t>
+        <w:t xml:space="preserve">Hutley L B, Evans B J, Beringer J, Cook G D, Maier S W and Razon E 2013 Impacts of an extreme cyclone event on landscape-scale savanna fire, productivity and greenhouse gas emissions</w:t>
+      </w:r>
+      <w:r>
+        <w:t xml:space="preserve"> </w:t>
+      </w:r>
+      <w:r>
+        <w:rPr>
+          <w:i/>
+        </w:rPr>
+        <w:t xml:space="preserve">Environmental Research Letters</w:t>
+      </w:r>
+      <w:r>
+        <w:t xml:space="preserve"> </w:t>
+      </w:r>
+      <w:r>
+        <w:rPr>
+          <w:b/>
+        </w:rPr>
+        <w:t xml:space="preserve">8</w:t>
+      </w:r>
+      <w:r>
+        <w:t xml:space="preserve"> </w:t>
+      </w:r>
+      <w:r>
+        <w:t xml:space="preserve">12 Online:</w:t>
       </w:r>
       <w:r>
         <w:t xml:space="preserve"> </w:t>
@@ -655,7 +946,31 @@
         <w:pStyle w:val="Bibliography"/>
       </w:pPr>
       <w:r>
-        <w:t xml:space="preserve">Johnson DM, Buntgen U, Frank DC, Kausrud K, Haynes KJ, Liebhold AM, Esper J, Stenseth NC (2010) Climatic warming disrupts recurrent alpine insect outbreaks. Proceedings of the National Academy of Sciences of the United States of America 107:20576–20581.</w:t>
+        <w:t xml:space="preserve">Johnson D M, Buntgen U, Frank D C, Kausrud K, Haynes K J, Liebhold A M, Esper J and Stenseth N C 2010 Climatic warming disrupts recurrent alpine insect outbreaks</w:t>
+      </w:r>
+      <w:r>
+        <w:t xml:space="preserve"> </w:t>
+      </w:r>
+      <w:r>
+        <w:rPr>
+          <w:i/>
+        </w:rPr>
+        <w:t xml:space="preserve">Proceedings of the National Academy of Sciences of the United States of America</w:t>
+      </w:r>
+      <w:r>
+        <w:t xml:space="preserve"> </w:t>
+      </w:r>
+      <w:r>
+        <w:rPr>
+          <w:b/>
+        </w:rPr>
+        <w:t xml:space="preserve">107</w:t>
+      </w:r>
+      <w:r>
+        <w:t xml:space="preserve"> </w:t>
+      </w:r>
+      <w:r>
+        <w:t xml:space="preserve">20576–81 Online:</w:t>
       </w:r>
       <w:r>
         <w:t xml:space="preserve"> </w:t>
@@ -674,7 +989,31 @@
         <w:pStyle w:val="Bibliography"/>
       </w:pPr>
       <w:r>
-        <w:t xml:space="preserve">Kara A, Juan Manuel D, Maria GG, Catherine H, David M, Camila P, Beatriz S-N, Christina MS, Annette T, Skip JVB, Bonnie GW, Xiangtao X, Jennifer SP (2017) Will seasonally dry tropical forests be sensitive or resistant to future changes in rainfall regimes? Environmental Research Letters 12:023001.</w:t>
+        <w:t xml:space="preserve">Kara A, Juan Manuel D, Maria G G, Catherine H, David M, Camila P, Beatriz S-N, Christina M S, Annette T, Skip J V B, Bonnie G W, Xiangtao X and Jennifer S P 2017 Will seasonally dry tropical forests be sensitive or resistant to future changes in rainfall regimes?</w:t>
+      </w:r>
+      <w:r>
+        <w:t xml:space="preserve"> </w:t>
+      </w:r>
+      <w:r>
+        <w:rPr>
+          <w:i/>
+        </w:rPr>
+        <w:t xml:space="preserve">Environmental Research Letters</w:t>
+      </w:r>
+      <w:r>
+        <w:t xml:space="preserve"> </w:t>
+      </w:r>
+      <w:r>
+        <w:rPr>
+          <w:b/>
+        </w:rPr>
+        <w:t xml:space="preserve">12</w:t>
+      </w:r>
+      <w:r>
+        <w:t xml:space="preserve"> </w:t>
+      </w:r>
+      <w:r>
+        <w:t xml:space="preserve">023001 Online:</w:t>
       </w:r>
       <w:r>
         <w:t xml:space="preserve"> </w:t>
@@ -693,7 +1032,31 @@
         <w:pStyle w:val="Bibliography"/>
       </w:pPr>
       <w:r>
-        <w:t xml:space="preserve">Kulakowski D, Seidl R, Holeksa J, Kuuluvainen T, Nagel TA, Panayotov M, Svoboda M, Thorn S, Vacchiano G, Whitlock C, Wohlgemuth T, Bebi P (2017) A walk on the wild side: Disturbance dynamics and the conservation and management of european mountain forest ecosystems. Forest Ecology and Management 388:120–131.</w:t>
+        <w:t xml:space="preserve">Kulakowski D, Seidl R, Holeksa J, Kuuluvainen T, Nagel T A, Panayotov M, Svoboda M, Thorn S, Vacchiano G, Whitlock C, Wohlgemuth T and Bebi P 2017 A walk on the wild side: Disturbance dynamics and the conservation and management of european mountain forest ecosystems</w:t>
+      </w:r>
+      <w:r>
+        <w:t xml:space="preserve"> </w:t>
+      </w:r>
+      <w:r>
+        <w:rPr>
+          <w:i/>
+        </w:rPr>
+        <w:t xml:space="preserve">Forest Ecology and Management</w:t>
+      </w:r>
+      <w:r>
+        <w:t xml:space="preserve"> </w:t>
+      </w:r>
+      <w:r>
+        <w:rPr>
+          <w:b/>
+        </w:rPr>
+        <w:t xml:space="preserve">388</w:t>
+      </w:r>
+      <w:r>
+        <w:t xml:space="preserve"> </w:t>
+      </w:r>
+      <w:r>
+        <w:t xml:space="preserve">120–31 Online:</w:t>
       </w:r>
       <w:r>
         <w:t xml:space="preserve"> </w:t>
@@ -713,7 +1076,22 @@
         <w:pStyle w:val="Bibliography"/>
       </w:pPr>
       <w:r>
-        <w:t xml:space="preserve">Lamont B (1983) Germination of mistletoes. In: Calder P M; Bernhardt (ed) The biology of mistletoes. Academic Press, Sydney, pp 129–143.</w:t>
+        <w:t xml:space="preserve">Lamont B 1983 Germination of mistletoes</w:t>
+      </w:r>
+      <w:r>
+        <w:t xml:space="preserve"> </w:t>
+      </w:r>
+      <w:r>
+        <w:rPr>
+          <w:i/>
+        </w:rPr>
+        <w:t xml:space="preserve">The biology of mistletoes</w:t>
+      </w:r>
+      <w:r>
+        <w:t xml:space="preserve"> </w:t>
+      </w:r>
+      <w:r>
+        <w:t xml:space="preserve">ed P Calder M; Bernhardt (Sydney: Academic Press) pp 129–43</w:t>
       </w:r>
     </w:p>
     <w:p>
@@ -721,7 +1099,31 @@
         <w:pStyle w:val="Bibliography"/>
       </w:pPr>
       <w:r>
-        <w:t xml:space="preserve">Mathiasen RL, Nickrent DL, Shaw DC, Watson DM (2008) Mistletoes: Pathology, systematics, ecology, and management. Plant disease 92:988–1006.</w:t>
+        <w:t xml:space="preserve">Mathiasen R L, Nickrent D L, Shaw D C and Watson D M 2008 Mistletoes: Pathology, systematics, ecology, and management</w:t>
+      </w:r>
+      <w:r>
+        <w:t xml:space="preserve"> </w:t>
+      </w:r>
+      <w:r>
+        <w:rPr>
+          <w:i/>
+        </w:rPr>
+        <w:t xml:space="preserve">Plant disease</w:t>
+      </w:r>
+      <w:r>
+        <w:t xml:space="preserve"> </w:t>
+      </w:r>
+      <w:r>
+        <w:rPr>
+          <w:b/>
+        </w:rPr>
+        <w:t xml:space="preserve">92</w:t>
+      </w:r>
+      <w:r>
+        <w:t xml:space="preserve"> </w:t>
+      </w:r>
+      <w:r>
+        <w:t xml:space="preserve">988–1006</w:t>
       </w:r>
     </w:p>
     <w:p>
@@ -729,7 +1131,31 @@
         <w:pStyle w:val="Bibliography"/>
       </w:pPr>
       <w:r>
-        <w:t xml:space="preserve">Reed DE, Ewers BE, Pendall E (2014) Impact of mountain pine beetle induced mortality on forest carbon and water fluxes. Environmental Research Letters 9.</w:t>
+        <w:t xml:space="preserve">Reed D E, Ewers B E and Pendall E 2014 Impact of mountain pine beetle induced mortality on forest carbon and water fluxes</w:t>
+      </w:r>
+      <w:r>
+        <w:t xml:space="preserve"> </w:t>
+      </w:r>
+      <w:r>
+        <w:rPr>
+          <w:i/>
+        </w:rPr>
+        <w:t xml:space="preserve">Environmental Research Letters</w:t>
+      </w:r>
+      <w:r>
+        <w:t xml:space="preserve"> </w:t>
+      </w:r>
+      <w:r>
+        <w:rPr>
+          <w:b/>
+        </w:rPr>
+        <w:t xml:space="preserve">9</w:t>
+      </w:r>
+      <w:r>
+        <w:t xml:space="preserve"> </w:t>
+      </w:r>
+      <w:r>
+        <w:t xml:space="preserve">Online:</w:t>
       </w:r>
       <w:r>
         <w:t xml:space="preserve"> </w:t>
@@ -749,7 +1175,31 @@
         <w:pStyle w:val="Bibliography"/>
       </w:pPr>
       <w:r>
-        <w:t xml:space="preserve">Reichstein M, Bahn M, Ciais P, Frank D, Mahecha MD, Seneviratne SI, Zscheischler J, Beer C, Buchmann N, Frank DC, Papale D, Rammig A, Smith P, Thonicke K, Velde M van der, Vicca S, Walz A, Wattenbach M (2013) Climate extremes and the carbon cycle. Nature 500:287–295.</w:t>
+        <w:t xml:space="preserve">Reichstein M, Bahn M, Ciais P, Frank D, Mahecha M D, Seneviratne S I, Zscheischler J, Beer C, Buchmann N, Frank D C, Papale D, Rammig A, Smith P, Thonicke K, Velde M van der, Vicca S, Walz A and Wattenbach M 2013 Climate extremes and the carbon cycle</w:t>
+      </w:r>
+      <w:r>
+        <w:t xml:space="preserve"> </w:t>
+      </w:r>
+      <w:r>
+        <w:rPr>
+          <w:i/>
+        </w:rPr>
+        <w:t xml:space="preserve">Nature</w:t>
+      </w:r>
+      <w:r>
+        <w:t xml:space="preserve"> </w:t>
+      </w:r>
+      <w:r>
+        <w:rPr>
+          <w:b/>
+        </w:rPr>
+        <w:t xml:space="preserve">500</w:t>
+      </w:r>
+      <w:r>
+        <w:t xml:space="preserve"> </w:t>
+      </w:r>
+      <w:r>
+        <w:t xml:space="preserve">287–95 Online:</w:t>
       </w:r>
       <w:r>
         <w:t xml:space="preserve"> </w:t>
@@ -768,7 +1218,31 @@
         <w:pStyle w:val="Bibliography"/>
       </w:pPr>
       <w:r>
-        <w:t xml:space="preserve">Schoennagel T, Balch JK, Brenkert-Smith H, Dennison PE, Harvey BJ, Krawchuk MA, Mietkiewicz N, Morgan P, Moritz MA, Rasker R, Turner MG, Whitlock C (2017) Adapt to more wildfire in western north american forests as climate changes. Proceedings of the National Academy of Sciences of the United States of America 114:4582–4590.</w:t>
+        <w:t xml:space="preserve">Schoennagel T, Balch J K, Brenkert-Smith H, Dennison P E, Harvey B J, Krawchuk M A, Mietkiewicz N, Morgan P, Moritz M A, Rasker R, Turner M G and Whitlock C 2017 Adapt to more wildfire in western north american forests as climate changes</w:t>
+      </w:r>
+      <w:r>
+        <w:t xml:space="preserve"> </w:t>
+      </w:r>
+      <w:r>
+        <w:rPr>
+          <w:i/>
+        </w:rPr>
+        <w:t xml:space="preserve">Proceedings of the National Academy of Sciences of the United States of America</w:t>
+      </w:r>
+      <w:r>
+        <w:t xml:space="preserve"> </w:t>
+      </w:r>
+      <w:r>
+        <w:rPr>
+          <w:b/>
+        </w:rPr>
+        <w:t xml:space="preserve">114</w:t>
+      </w:r>
+      <w:r>
+        <w:t xml:space="preserve"> </w:t>
+      </w:r>
+      <w:r>
+        <w:t xml:space="preserve">4582–90 Online:</w:t>
       </w:r>
       <w:r>
         <w:t xml:space="preserve"> </w:t>
@@ -788,7 +1262,22 @@
         <w:pStyle w:val="Bibliography"/>
       </w:pPr>
       <w:r>
-        <w:t xml:space="preserve">Watson RT, Climate Change. IP on (2000) Land use, land-use change, and forestry : A special report of the intergovernmental panel on climate change / edited by robert t. watson . [et al.]. Cambridge University Press Cambridge.</w:t>
+        <w:t xml:space="preserve">Watson R T and Climate Change. I P on 2000</w:t>
+      </w:r>
+      <w:r>
+        <w:t xml:space="preserve"> </w:t>
+      </w:r>
+      <w:r>
+        <w:rPr>
+          <w:i/>
+        </w:rPr>
+        <w:t xml:space="preserve">Land use, land-use change, and forestry : A special report of the intergovernmental panel on climate change / edited by robert t. watson . [et al.]</w:t>
+      </w:r>
+      <w:r>
+        <w:t xml:space="preserve"> </w:t>
+      </w:r>
+      <w:r>
+        <w:t xml:space="preserve">(Cambridge University Press Cambridge) Online:</w:t>
       </w:r>
       <w:r>
         <w:t xml:space="preserve"> </w:t>
@@ -807,7 +1296,31 @@
         <w:pStyle w:val="Bibliography"/>
       </w:pPr>
       <w:r>
-        <w:t xml:space="preserve">Yi CX, Pendall E, Ciais P (2015) Focus on extreme events and the carbon cycle. Environmental Research Letters 10:8.</w:t>
+        <w:t xml:space="preserve">Yi C X, Pendall E and Ciais P 2015 Focus on extreme events and the carbon cycle</w:t>
+      </w:r>
+      <w:r>
+        <w:t xml:space="preserve"> </w:t>
+      </w:r>
+      <w:r>
+        <w:rPr>
+          <w:i/>
+        </w:rPr>
+        <w:t xml:space="preserve">Environmental Research Letters</w:t>
+      </w:r>
+      <w:r>
+        <w:t xml:space="preserve"> </w:t>
+      </w:r>
+      <w:r>
+        <w:rPr>
+          <w:b/>
+        </w:rPr>
+        <w:t xml:space="preserve">10</w:t>
+      </w:r>
+      <w:r>
+        <w:t xml:space="preserve"> </w:t>
+      </w:r>
+      <w:r>
+        <w:t xml:space="preserve">8 Online:</w:t>
       </w:r>
       <w:r>
         <w:t xml:space="preserve"> </w:t>
@@ -826,7 +1339,31 @@
         <w:pStyle w:val="Bibliography"/>
       </w:pPr>
       <w:r>
-        <w:t xml:space="preserve">Yuan WP, Cai WW, Chen Y, Liu SG, Dong WJ, Zhang HC, Yu GR, Chen ZQ, He HL, Guo WD, Liu D, Liu SM, Xiang WH, Xie ZH, Zhao ZH, Zhou GM (2016) Severe summer heatwave and drought strongly reduced carbon uptake in southern china. Scientific Reports 6:12.</w:t>
+        <w:t xml:space="preserve">Yuan W P, Cai W W, Chen Y, Liu S G, Dong W J, Zhang H C, Yu G R, Chen Z Q, He H L, Guo W D, Liu D, Liu S M, Xiang W H, Xie Z H, Zhao Z H and Zhou G M 2016 Severe summer heatwave and drought strongly reduced carbon uptake in southern china</w:t>
+      </w:r>
+      <w:r>
+        <w:t xml:space="preserve"> </w:t>
+      </w:r>
+      <w:r>
+        <w:rPr>
+          <w:i/>
+        </w:rPr>
+        <w:t xml:space="preserve">Scientific Reports</w:t>
+      </w:r>
+      <w:r>
+        <w:t xml:space="preserve"> </w:t>
+      </w:r>
+      <w:r>
+        <w:rPr>
+          <w:b/>
+        </w:rPr>
+        <w:t xml:space="preserve">6</w:t>
+      </w:r>
+      <w:r>
+        <w:t xml:space="preserve"> </w:t>
+      </w:r>
+      <w:r>
+        <w:t xml:space="preserve">12 Online:</w:t>
       </w:r>
       <w:r>
         <w:t xml:space="preserve"> </w:t>
@@ -948,7 +1485,7 @@
     </w:lvl>
   </w:abstractNum>
   <w:abstractNum w:abstractNumId="990">
-    <w:nsid w:val="fe891200"/>
+    <w:nsid w:val="cdaab0a8"/>
     <w:multiLevelType w:val="multilevel"/>
     <w:lvl w:ilvl="0">
       <w:numFmt w:val="bullet"/>

</xml_diff>

<commit_message>
finished basic introduction and moved figure 1 up
</commit_message>
<xml_diff>
--- a/manuscript/manuscript.docx
+++ b/manuscript/manuscript.docx
@@ -460,6 +460,21 @@
         <w:t xml:space="preserve"> </w:t>
       </w:r>
       <w:r>
+        <w:t xml:space="preserve">2010, Allen</w:t>
+      </w:r>
+      <w:r>
+        <w:t xml:space="preserve"> </w:t>
+      </w:r>
+      <w:r>
+        <w:rPr>
+          <w:i/>
+        </w:rPr>
+        <w:t xml:space="preserve">et al</w:t>
+      </w:r>
+      <w:r>
+        <w:t xml:space="preserve"> </w:t>
+      </w:r>
+      <w:r>
         <w:t xml:space="preserve">2010)</w:t>
       </w:r>
       <w:r>
@@ -498,7 +513,16 @@
         <w:br w:type="textWrapping"/>
       </w:r>
       <w:r>
-        <w:t xml:space="preserve">While insect attacks and large-scale disturbances like cyclones and wildfires often cause wide-spread stand mortality, the presence of parasitic plants is typically less obvious as they are slower and more sublte in affecting ecosystem processes and stand dynamics. And unlike cyclones and wildfires, which are concentrating in lower latitudes and not necessarily a threat in every climate region, parasitic plants are globally distributed and an itegral component of most ecosystems. The relationship between the parasite and the host is often symbiotic, e.g. epiphytic parasites rely on the structural support of a host plant and in return enrich nutrients and will cease as well with the death of the host.</w:t>
+        <w:t xml:space="preserve">While insect attacks and large-scale disturbances like cyclones and wildfires often cause wide-spread stand mortality, the presence of parasitic plants is typically less obvious as they are slower and more sublte in affecting ecosystem processes and stand dynamics. And unlike cyclones and wildfires, which are concentrating in lower latitudes and not necessarily a threat in every climate region, parasitic plants are globally distributed and an itegral component of most ecosystems. The relationship between the parasite and the host is often symbiotic, e.g. vasucluar epiphytes rely on the structural support of a host plant and in return enhance nutrient cycling by fertilizing nutrient-enriched litter to the soil</w:t>
+      </w:r>
+      <w:r>
+        <w:t xml:space="preserve"> </w:t>
+      </w:r>
+      <w:r>
+        <w:t xml:space="preserve">(Bartels and Chen 2012, March and Watson 2010)</w:t>
+      </w:r>
+      <w:r>
+        <w:t xml:space="preserve">.</w:t>
       </w:r>
       <w:r>
         <w:t xml:space="preserve"> </w:t>
@@ -537,7 +561,7 @@
         <w:t xml:space="preserve">(Lamont 1983)</w:t>
       </w:r>
       <w:r>
-        <w:t xml:space="preserve">, they maintain lower xlem water potentials to absorb water and nutrients from the host. However, this is typically not damaging the host instantly, as mistletoes are longlived (exceeding 30 years) and thus requires to live in symbiosis with the host.climate change will change that.</w:t>
+        <w:t xml:space="preserve">, they maintain lower xlem water potentials to absorb water and nutrients from the host. However, this is not instantly damaging the host, as mistletoes are longlived (exceeding 30 years) and their existence will cease with the death of the host.</w:t>
       </w:r>
     </w:p>
     <w:p>
@@ -545,7 +569,7 @@
         <w:pStyle w:val="BodyText"/>
       </w:pPr>
       <w:r>
-        <w:t xml:space="preserve">Recent studies indicated an increase in mistletoe abundance within existing distributions [</w:t>
+        <w:t xml:space="preserve">However, recent studies indicated an increase in mistletoe abundance within existing distributions [</w:t>
       </w:r>
       <w:r>
         <w:t xml:space="preserve">Carnegie</w:t>
@@ -772,6 +796,82 @@
         <w:pStyle w:val="Bibliography"/>
       </w:pPr>
       <w:r>
+        <w:t xml:space="preserve">Allen C D, Macalady A K, Chenchouni H, Bachelet D, McDowell N, Vennetier M, Kitzberger T, Rigling A, Breshears D D, Hogg E H, Gonzalez P, Fensham R, Zhang Z, Castro J, Demidova N, Lim J H, Allard G, Running S W, Semerci A and Cobb N 2010 A global overview of drought and heat-induced tree mortality reveals emerging climate change risks for forests</w:t>
+      </w:r>
+      <w:r>
+        <w:t xml:space="preserve"> </w:t>
+      </w:r>
+      <w:r>
+        <w:rPr>
+          <w:i/>
+        </w:rPr>
+        <w:t xml:space="preserve">Forest Ecology and Management</w:t>
+      </w:r>
+      <w:r>
+        <w:t xml:space="preserve"> </w:t>
+      </w:r>
+      <w:r>
+        <w:rPr>
+          <w:b/>
+        </w:rPr>
+        <w:t xml:space="preserve">259</w:t>
+      </w:r>
+      <w:r>
+        <w:t xml:space="preserve"> </w:t>
+      </w:r>
+      <w:r>
+        <w:t xml:space="preserve">660–84 Online:</w:t>
+      </w:r>
+      <w:r>
+        <w:t xml:space="preserve"> </w:t>
+      </w:r>
+      <w:hyperlink r:id="rId32">
+        <w:r>
+          <w:rPr>
+            <w:rStyle w:val="Hyperlink"/>
+          </w:rPr>
+          <w:t xml:space="preserve">&lt;Go to ISI&gt;://WOS:000275014400002
+http://ac.els-cdn.com/S037811270900615X/1-s2.0-S037811270900615X-main.pdf?_tid=34960aa6-637a-11e6-b62f-00000aacb360&amp;acdnat=1471328900_4355a68986f99ada583dfe7a22c2ff32</w:t>
+        </w:r>
+      </w:hyperlink>
+    </w:p>
+    <w:p>
+      <w:pPr>
+        <w:pStyle w:val="Bibliography"/>
+      </w:pPr>
+      <w:r>
+        <w:t xml:space="preserve">Bartels S F and Chen H Y H 2012 Mechanisms regulating epiphytic plant diversity</w:t>
+      </w:r>
+      <w:r>
+        <w:t xml:space="preserve"> </w:t>
+      </w:r>
+      <w:r>
+        <w:rPr>
+          <w:i/>
+        </w:rPr>
+        <w:t xml:space="preserve">Critical Reviews in Plant Sciences</w:t>
+      </w:r>
+      <w:r>
+        <w:t xml:space="preserve"> </w:t>
+      </w:r>
+      <w:r>
+        <w:rPr>
+          <w:b/>
+        </w:rPr>
+        <w:t xml:space="preserve">31</w:t>
+      </w:r>
+      <w:r>
+        <w:t xml:space="preserve"> </w:t>
+      </w:r>
+      <w:r>
+        <w:t xml:space="preserve">391–400</w:t>
+      </w:r>
+    </w:p>
+    <w:p>
+      <w:pPr>
+        <w:pStyle w:val="Bibliography"/>
+      </w:pPr>
+      <w:r>
         <w:t xml:space="preserve">Bowen M E, McAlpine C A, House A P N and Smith G C 2009 Agricultural landscape modification increases the abundance of an important food resource: Mistletoes, birds and brigalow</w:t>
       </w:r>
       <w:r>
@@ -801,7 +901,7 @@
       <w:r>
         <w:t xml:space="preserve"> </w:t>
       </w:r>
-      <w:hyperlink r:id="rId32">
+      <w:hyperlink r:id="rId33">
         <w:r>
           <w:rPr>
             <w:rStyle w:val="Hyperlink"/>
@@ -845,7 +945,7 @@
       <w:r>
         <w:t xml:space="preserve"> </w:t>
       </w:r>
-      <w:hyperlink r:id="rId33">
+      <w:hyperlink r:id="rId34">
         <w:r>
           <w:rPr>
             <w:rStyle w:val="Hyperlink"/>
@@ -889,7 +989,7 @@
       <w:r>
         <w:t xml:space="preserve"> </w:t>
       </w:r>
-      <w:hyperlink r:id="rId34">
+      <w:hyperlink r:id="rId35">
         <w:r>
           <w:rPr>
             <w:rStyle w:val="Hyperlink"/>
@@ -932,7 +1032,7 @@
       <w:r>
         <w:t xml:space="preserve"> </w:t>
       </w:r>
-      <w:hyperlink r:id="rId35">
+      <w:hyperlink r:id="rId36">
         <w:r>
           <w:rPr>
             <w:rStyle w:val="Hyperlink"/>
@@ -975,7 +1075,7 @@
       <w:r>
         <w:t xml:space="preserve"> </w:t>
       </w:r>
-      <w:hyperlink r:id="rId36">
+      <w:hyperlink r:id="rId37">
         <w:r>
           <w:rPr>
             <w:rStyle w:val="Hyperlink"/>
@@ -1018,7 +1118,7 @@
       <w:r>
         <w:t xml:space="preserve"> </w:t>
       </w:r>
-      <w:hyperlink r:id="rId37">
+      <w:hyperlink r:id="rId38">
         <w:r>
           <w:rPr>
             <w:rStyle w:val="Hyperlink"/>
@@ -1061,7 +1161,7 @@
       <w:r>
         <w:t xml:space="preserve"> </w:t>
       </w:r>
-      <w:hyperlink r:id="rId38">
+      <w:hyperlink r:id="rId39">
         <w:r>
           <w:rPr>
             <w:rStyle w:val="Hyperlink"/>
@@ -1099,6 +1199,50 @@
         <w:pStyle w:val="Bibliography"/>
       </w:pPr>
       <w:r>
+        <w:t xml:space="preserve">March W A and Watson D M 2010 The contribution of mistletoes to nutrient returns: Evidence for a critical role in nutrient cycling</w:t>
+      </w:r>
+      <w:r>
+        <w:t xml:space="preserve"> </w:t>
+      </w:r>
+      <w:r>
+        <w:rPr>
+          <w:i/>
+        </w:rPr>
+        <w:t xml:space="preserve">Austral Ecology</w:t>
+      </w:r>
+      <w:r>
+        <w:t xml:space="preserve"> </w:t>
+      </w:r>
+      <w:r>
+        <w:rPr>
+          <w:b/>
+        </w:rPr>
+        <w:t xml:space="preserve">35</w:t>
+      </w:r>
+      <w:r>
+        <w:t xml:space="preserve"> </w:t>
+      </w:r>
+      <w:r>
+        <w:t xml:space="preserve">713–21 Online:</w:t>
+      </w:r>
+      <w:r>
+        <w:t xml:space="preserve"> </w:t>
+      </w:r>
+      <w:hyperlink r:id="rId40">
+        <w:r>
+          <w:rPr>
+            <w:rStyle w:val="Hyperlink"/>
+          </w:rPr>
+          <w:t xml:space="preserve">&lt;Go to ISI&gt;://WOS:000283594600001
+http://onlinelibrary.wiley.com/store/10.1111/j.1442-9993.2009.02056.x/asset/j.1442-9993.2009.02056.x.pdf?v=1&amp;t=irx317ns&amp;s=72cb3e0c660536b73e3ecebfdd0d4d930a1a7c10</w:t>
+        </w:r>
+      </w:hyperlink>
+    </w:p>
+    <w:p>
+      <w:pPr>
+        <w:pStyle w:val="Bibliography"/>
+      </w:pPr>
+      <w:r>
         <w:t xml:space="preserve">Mathiasen R L, Nickrent D L, Shaw D C and Watson D M 2008 Mistletoes: Pathology, systematics, ecology, and management</w:t>
       </w:r>
       <w:r>
@@ -1160,7 +1304,7 @@
       <w:r>
         <w:t xml:space="preserve"> </w:t>
       </w:r>
-      <w:hyperlink r:id="rId39">
+      <w:hyperlink r:id="rId41">
         <w:r>
           <w:rPr>
             <w:rStyle w:val="Hyperlink"/>
@@ -1204,7 +1348,7 @@
       <w:r>
         <w:t xml:space="preserve"> </w:t>
       </w:r>
-      <w:hyperlink r:id="rId40">
+      <w:hyperlink r:id="rId42">
         <w:r>
           <w:rPr>
             <w:rStyle w:val="Hyperlink"/>
@@ -1247,7 +1391,7 @@
       <w:r>
         <w:t xml:space="preserve"> </w:t>
       </w:r>
-      <w:hyperlink r:id="rId41">
+      <w:hyperlink r:id="rId43">
         <w:r>
           <w:rPr>
             <w:rStyle w:val="Hyperlink"/>
@@ -1282,7 +1426,7 @@
       <w:r>
         <w:t xml:space="preserve"> </w:t>
       </w:r>
-      <w:hyperlink r:id="rId42">
+      <w:hyperlink r:id="rId44">
         <w:r>
           <w:rPr>
             <w:rStyle w:val="Hyperlink"/>
@@ -1325,7 +1469,7 @@
       <w:r>
         <w:t xml:space="preserve"> </w:t>
       </w:r>
-      <w:hyperlink r:id="rId43">
+      <w:hyperlink r:id="rId45">
         <w:r>
           <w:rPr>
             <w:rStyle w:val="Hyperlink"/>
@@ -1368,7 +1512,7 @@
       <w:r>
         <w:t xml:space="preserve"> </w:t>
       </w:r>
-      <w:hyperlink r:id="rId44">
+      <w:hyperlink r:id="rId46">
         <w:r>
           <w:rPr>
             <w:rStyle w:val="Hyperlink"/>
@@ -1485,7 +1629,7 @@
     </w:lvl>
   </w:abstractNum>
   <w:abstractNum w:abstractNumId="990">
-    <w:nsid w:val="cdaab0a8"/>
+    <w:nsid w:val="fc577a0b"/>
     <w:multiLevelType w:val="multilevel"/>
     <w:lvl w:ilvl="0">
       <w:numFmt w:val="bullet"/>

</xml_diff>